<commit_message>
New translations removal of usdt tether omni - reminder email to clients.docx (Vietnamese)
</commit_message>
<xml_diff>
--- a/public/email/crowdin/translations/vi/Removal of USDT Tether Omni - Reminder email to clients.docx
+++ b/public/email/crowdin/translations/vi/Removal of USDT Tether Omni - Reminder email to clients.docx
@@ -461,7 +461,7 @@
               <w:pStyle w:val="P68B1DB1-Normal1"/>
             </w:pPr>
             <w:r>
-              <w:t>Important</w:t>
+              <w:t xml:space="preserve">Quạn trọng</w:t>
             </w:r>
           </w:p>
           <w:p>
@@ -540,7 +540,7 @@
               </w:rPr>
             </w:pPr>
             <w:r>
-              <w:t xml:space="preserve">If you have any questions, contact us:</w:t>
+              <w:t xml:space="preserve">Nếu bạn có bất kỳ câu hỏi nào, hãy liên hệ chúng tôi qua:</w:t>
             </w:r>
           </w:p>
           <w:p>

</xml_diff>